<commit_message>
Before Clean Code principles implementatio
</commit_message>
<xml_diff>
--- a/Projektas_Biudzetas/Biudzeto planas.docx
+++ b/Projektas_Biudzetas/Biudzeto planas.docx
@@ -4,51 +4,387 @@
   <w:body>
     <w:p>
       <w:pPr>
+        <w:pStyle w:val="Heading1"/>
+        <w:jc w:val="center"/>
+        <w:rPr>
+          <w:highlight w:val="green"/>
+        </w:rPr>
+      </w:pPr>
+      <w:proofErr w:type="spellStart"/>
+      <w:r>
+        <w:rPr>
+          <w:highlight w:val="green"/>
+        </w:rPr>
+        <w:t>Planas</w:t>
+      </w:r>
+      <w:proofErr w:type="spellEnd"/>
+    </w:p>
+    <w:p>
+      <w:pPr>
         <w:pStyle w:val="ListParagraph"/>
         <w:numPr>
           <w:ilvl w:val="0"/>
           <w:numId w:val="2"/>
         </w:numPr>
         <w:rPr>
-          <w:lang w:val="lt-LT"/>
-        </w:rPr>
-      </w:pPr>
-      <w:r>
-        <w:rPr>
-          <w:lang w:val="lt-LT"/>
-        </w:rPr>
-        <w:t>Klientas atsidaro nar</w:t>
-      </w:r>
-      <w:r>
-        <w:rPr>
-          <w:lang w:val="lt-LT"/>
-        </w:rPr>
-        <w:t>š</w:t>
-      </w:r>
-      <w:r>
-        <w:rPr>
-          <w:lang w:val="lt-LT"/>
-        </w:rPr>
-        <w:t>ykl</w:t>
-      </w:r>
-      <w:r>
-        <w:rPr>
+          <w:highlight w:val="green"/>
+          <w:lang w:val="lt-LT"/>
+        </w:rPr>
+      </w:pPr>
+      <w:r>
+        <w:rPr>
+          <w:highlight w:val="green"/>
+          <w:lang w:val="lt-LT"/>
+        </w:rPr>
+        <w:t>Biud</w:t>
+      </w:r>
+      <w:r>
+        <w:rPr>
+          <w:highlight w:val="green"/>
+          <w:lang w:val="lt-LT"/>
+        </w:rPr>
+        <w:t>ž</w:t>
+      </w:r>
+      <w:r>
+        <w:rPr>
+          <w:highlight w:val="green"/>
+          <w:lang w:val="lt-LT"/>
+        </w:rPr>
+        <w:t xml:space="preserve">eto </w:t>
+      </w:r>
+      <w:proofErr w:type="spellStart"/>
+      <w:r>
+        <w:rPr>
+          <w:highlight w:val="green"/>
+          <w:lang w:val="lt-LT"/>
+        </w:rPr>
+        <w:t>sukurimas</w:t>
+      </w:r>
+      <w:proofErr w:type="spellEnd"/>
+    </w:p>
+    <w:p>
+      <w:pPr>
+        <w:pStyle w:val="ListParagraph"/>
+        <w:numPr>
+          <w:ilvl w:val="0"/>
+          <w:numId w:val="2"/>
+        </w:numPr>
+        <w:rPr>
+          <w:highlight w:val="green"/>
+          <w:lang w:val="lt-LT"/>
+        </w:rPr>
+      </w:pPr>
+      <w:r>
+        <w:rPr>
+          <w:highlight w:val="green"/>
+          <w:lang w:val="lt-LT"/>
+        </w:rPr>
+        <w:t xml:space="preserve">Daugelio vartotoju </w:t>
+      </w:r>
+      <w:proofErr w:type="spellStart"/>
+      <w:r>
+        <w:rPr>
+          <w:highlight w:val="green"/>
+          <w:lang w:val="lt-LT"/>
+        </w:rPr>
+        <w:t>sukurimas</w:t>
+      </w:r>
+      <w:proofErr w:type="spellEnd"/>
+      <w:r>
+        <w:rPr>
+          <w:highlight w:val="green"/>
+          <w:lang w:val="lt-LT"/>
+        </w:rPr>
+        <w:t xml:space="preserve"> </w:t>
+      </w:r>
+      <w:proofErr w:type="spellStart"/>
+      <w:r>
+        <w:rPr>
+          <w:highlight w:val="green"/>
+          <w:lang w:val="lt-LT"/>
+        </w:rPr>
+        <w:t>biudzetui</w:t>
+      </w:r>
+      <w:proofErr w:type="spellEnd"/>
+    </w:p>
+    <w:p>
+      <w:pPr>
+        <w:pStyle w:val="ListParagraph"/>
+        <w:numPr>
+          <w:ilvl w:val="0"/>
+          <w:numId w:val="2"/>
+        </w:numPr>
+        <w:rPr>
+          <w:highlight w:val="green"/>
+          <w:lang w:val="lt-LT"/>
+        </w:rPr>
+      </w:pPr>
+      <w:proofErr w:type="spellStart"/>
+      <w:r>
+        <w:rPr>
+          <w:highlight w:val="green"/>
+          <w:lang w:val="lt-LT"/>
+        </w:rPr>
+        <w:t>Apsirpirkimas</w:t>
+      </w:r>
+      <w:proofErr w:type="spellEnd"/>
+    </w:p>
+    <w:p>
+      <w:pPr>
+        <w:pStyle w:val="ListParagraph"/>
+        <w:numPr>
+          <w:ilvl w:val="0"/>
+          <w:numId w:val="2"/>
+        </w:numPr>
+        <w:rPr>
+          <w:highlight w:val="green"/>
+          <w:lang w:val="lt-LT"/>
+        </w:rPr>
+      </w:pPr>
+      <w:r>
+        <w:rPr>
+          <w:highlight w:val="green"/>
+          <w:lang w:val="lt-LT"/>
+        </w:rPr>
+        <w:t>Pirkinys</w:t>
+      </w:r>
+    </w:p>
+    <w:p>
+      <w:pPr>
+        <w:pStyle w:val="ListParagraph"/>
+        <w:numPr>
+          <w:ilvl w:val="0"/>
+          <w:numId w:val="2"/>
+        </w:numPr>
+        <w:rPr>
+          <w:highlight w:val="green"/>
+          <w:lang w:val="lt-LT"/>
+        </w:rPr>
+      </w:pPr>
+      <w:r>
+        <w:rPr>
+          <w:highlight w:val="green"/>
+          <w:lang w:val="lt-LT"/>
+        </w:rPr>
+        <w:t xml:space="preserve">Produktas/Paslauga </w:t>
+      </w:r>
+    </w:p>
+    <w:p>
+      <w:pPr>
+        <w:pStyle w:val="ListParagraph"/>
+        <w:numPr>
+          <w:ilvl w:val="1"/>
+          <w:numId w:val="2"/>
+        </w:numPr>
+        <w:rPr>
+          <w:lang w:val="lt-LT"/>
+        </w:rPr>
+      </w:pPr>
+      <w:r>
+        <w:rPr>
+          <w:highlight w:val="red"/>
+          <w:lang w:val="lt-LT"/>
+        </w:rPr>
+        <w:t>Nuotraukos</w:t>
+      </w:r>
+    </w:p>
+    <w:p>
+      <w:pPr>
+        <w:pStyle w:val="ListParagraph"/>
+        <w:numPr>
+          <w:ilvl w:val="0"/>
+          <w:numId w:val="2"/>
+        </w:numPr>
+        <w:rPr>
+          <w:highlight w:val="green"/>
+          <w:lang w:val="lt-LT"/>
+        </w:rPr>
+      </w:pPr>
+      <w:r>
+        <w:rPr>
+          <w:highlight w:val="green"/>
+          <w:lang w:val="lt-LT"/>
+        </w:rPr>
+        <w:t>Kategorijos</w:t>
+      </w:r>
+    </w:p>
+    <w:p>
+      <w:pPr>
+        <w:pStyle w:val="ListParagraph"/>
+        <w:numPr>
+          <w:ilvl w:val="1"/>
+          <w:numId w:val="2"/>
+        </w:numPr>
+        <w:rPr>
+          <w:highlight w:val="green"/>
+          <w:lang w:val="lt-LT"/>
+        </w:rPr>
+      </w:pPr>
+      <w:proofErr w:type="spellStart"/>
+      <w:r>
+        <w:rPr>
+          <w:highlight w:val="green"/>
+          <w:lang w:val="lt-LT"/>
+        </w:rPr>
+        <w:t>Tevyn</w:t>
+      </w:r>
+      <w:r>
+        <w:rPr>
+          <w:highlight w:val="green"/>
           <w:lang w:val="lt-LT"/>
         </w:rPr>
         <w:t>ė</w:t>
       </w:r>
       <w:r>
         <w:rPr>
-          <w:lang w:val="lt-LT"/>
-        </w:rPr>
-        <w:t>s lang</w:t>
-      </w:r>
-      <w:r>
-        <w:rPr>
+          <w:highlight w:val="green"/>
+          <w:lang w:val="lt-LT"/>
+        </w:rPr>
+        <w:t>s</w:t>
+      </w:r>
+      <w:proofErr w:type="spellEnd"/>
+      <w:r>
+        <w:rPr>
+          <w:highlight w:val="green"/>
+          <w:lang w:val="lt-LT"/>
+        </w:rPr>
+        <w:t xml:space="preserve"> dukterin</w:t>
+      </w:r>
+      <w:r>
+        <w:rPr>
+          <w:highlight w:val="green"/>
+          <w:lang w:val="lt-LT"/>
+        </w:rPr>
+        <w:t>ė</w:t>
+      </w:r>
+      <w:r>
+        <w:rPr>
+          <w:highlight w:val="green"/>
+          <w:lang w:val="lt-LT"/>
+        </w:rPr>
+        <w:t>s kategorijos</w:t>
+      </w:r>
+    </w:p>
+    <w:p>
+      <w:pPr>
+        <w:pStyle w:val="ListParagraph"/>
+        <w:numPr>
+          <w:ilvl w:val="0"/>
+          <w:numId w:val="2"/>
+        </w:numPr>
+        <w:rPr>
+          <w:highlight w:val="red"/>
+          <w:lang w:val="lt-LT"/>
+        </w:rPr>
+      </w:pPr>
+      <w:proofErr w:type="spellStart"/>
+      <w:r>
+        <w:rPr>
+          <w:highlight w:val="red"/>
+          <w:lang w:val="lt-LT"/>
+        </w:rPr>
+        <w:t>Kategorijo</w:t>
+      </w:r>
+      <w:proofErr w:type="spellEnd"/>
+      <w:r>
+        <w:rPr>
+          <w:highlight w:val="red"/>
+          <w:lang w:val="lt-LT"/>
+        </w:rPr>
+        <w:t xml:space="preserve"> </w:t>
+      </w:r>
+      <w:r>
+        <w:rPr>
+          <w:highlight w:val="red"/>
+          <w:lang w:val="lt-LT"/>
+        </w:rPr>
+        <w:t>–</w:t>
+      </w:r>
+      <w:r>
+        <w:rPr>
+          <w:highlight w:val="red"/>
+          <w:lang w:val="lt-LT"/>
+        </w:rPr>
+        <w:t xml:space="preserve"> asmenin</w:t>
+      </w:r>
+      <w:r>
+        <w:rPr>
+          <w:highlight w:val="red"/>
+          <w:lang w:val="lt-LT"/>
+        </w:rPr>
+        <w:t>ė</w:t>
+      </w:r>
+      <w:r>
+        <w:rPr>
+          <w:highlight w:val="red"/>
+          <w:lang w:val="lt-LT"/>
+        </w:rPr>
+        <w:t>s</w:t>
+      </w:r>
+    </w:p>
+    <w:p>
+      <w:pPr>
+        <w:pStyle w:val="ListParagraph"/>
+        <w:numPr>
+          <w:ilvl w:val="0"/>
+          <w:numId w:val="2"/>
+        </w:numPr>
+        <w:rPr>
+          <w:highlight w:val="yellow"/>
+          <w:lang w:val="lt-LT"/>
+        </w:rPr>
+      </w:pPr>
+      <w:r>
+        <w:rPr>
+          <w:highlight w:val="yellow"/>
+          <w:lang w:val="lt-LT"/>
+        </w:rPr>
+        <w:t>Adres</w:t>
+      </w:r>
+      <w:r>
+        <w:rPr>
+          <w:highlight w:val="yellow"/>
+          <w:lang w:val="lt-LT"/>
+        </w:rPr>
+        <w:t>ų</w:t>
+      </w:r>
+      <w:r>
+        <w:rPr>
+          <w:highlight w:val="yellow"/>
+          <w:lang w:val="lt-LT"/>
+        </w:rPr>
+        <w:t xml:space="preserve"> </w:t>
+      </w:r>
+      <w:proofErr w:type="spellStart"/>
+      <w:r>
+        <w:rPr>
+          <w:highlight w:val="yellow"/>
+          <w:lang w:val="lt-LT"/>
+        </w:rPr>
+        <w:t>str</w:t>
+      </w:r>
+      <w:r>
+        <w:rPr>
+          <w:highlight w:val="yellow"/>
+          <w:lang w:val="lt-LT"/>
+        </w:rPr>
+        <w:t>ū</w:t>
+      </w:r>
+      <w:r>
+        <w:rPr>
+          <w:highlight w:val="yellow"/>
+          <w:lang w:val="lt-LT"/>
+        </w:rPr>
+        <w:t>ktur</w:t>
+      </w:r>
+      <w:r>
+        <w:rPr>
+          <w:highlight w:val="yellow"/>
           <w:lang w:val="lt-LT"/>
         </w:rPr>
         <w:t>ą</w:t>
       </w:r>
+      <w:proofErr w:type="spellEnd"/>
     </w:p>
     <w:p>
       <w:pPr>
@@ -58,40 +394,143 @@
           <w:numId w:val="2"/>
         </w:numPr>
         <w:rPr>
-          <w:lang w:val="lt-LT"/>
-        </w:rPr>
-      </w:pPr>
-      <w:r>
-        <w:rPr>
-          <w:lang w:val="lt-LT"/>
-        </w:rPr>
-        <w:t xml:space="preserve">Pasikrauna </w:t>
-      </w:r>
-      <w:r>
-        <w:rPr>
-          <w:lang w:val="lt-LT"/>
-        </w:rPr>
-        <w:t>„</w:t>
-      </w:r>
+          <w:highlight w:val="green"/>
+          <w:lang w:val="lt-LT"/>
+        </w:rPr>
+      </w:pPr>
+      <w:r>
+        <w:rPr>
+          <w:highlight w:val="green"/>
+          <w:lang w:val="lt-LT"/>
+        </w:rPr>
+        <w:t>Sistema draugi</w:t>
+      </w:r>
+    </w:p>
+    <w:p>
+      <w:pPr>
+        <w:pStyle w:val="ListParagraph"/>
+        <w:numPr>
+          <w:ilvl w:val="1"/>
+          <w:numId w:val="2"/>
+        </w:numPr>
+        <w:rPr>
+          <w:highlight w:val="green"/>
+          <w:lang w:val="lt-LT"/>
+        </w:rPr>
+      </w:pPr>
+      <w:r>
+        <w:rPr>
+          <w:highlight w:val="green"/>
+          <w:lang w:val="lt-LT"/>
+        </w:rPr>
+        <w:t>Draugai</w:t>
+      </w:r>
+    </w:p>
+    <w:p>
+      <w:pPr>
+        <w:pStyle w:val="ListParagraph"/>
+        <w:numPr>
+          <w:ilvl w:val="1"/>
+          <w:numId w:val="2"/>
+        </w:numPr>
+        <w:rPr>
+          <w:highlight w:val="green"/>
+          <w:lang w:val="lt-LT"/>
+        </w:rPr>
+      </w:pPr>
       <w:proofErr w:type="spellStart"/>
       <w:r>
         <w:rPr>
-          <w:lang w:val="lt-LT"/>
-        </w:rPr>
-        <w:t>welcome</w:t>
+          <w:highlight w:val="green"/>
+          <w:lang w:val="lt-LT"/>
+        </w:rPr>
+        <w:t>Pakvietima</w:t>
       </w:r>
       <w:proofErr w:type="spellEnd"/>
-      <w:r>
-        <w:rPr>
-          <w:lang w:val="lt-LT"/>
-        </w:rPr>
-        <w:t>“</w:t>
-      </w:r>
-      <w:r>
-        <w:rPr>
-          <w:lang w:val="lt-LT"/>
-        </w:rPr>
-        <w:t xml:space="preserve"> langas.</w:t>
+    </w:p>
+    <w:p>
+      <w:pPr>
+        <w:pStyle w:val="ListParagraph"/>
+        <w:numPr>
+          <w:ilvl w:val="0"/>
+          <w:numId w:val="2"/>
+        </w:numPr>
+        <w:rPr>
+          <w:highlight w:val="green"/>
+          <w:lang w:val="lt-LT"/>
+        </w:rPr>
+      </w:pPr>
+      <w:r>
+        <w:rPr>
+          <w:highlight w:val="green"/>
+          <w:lang w:val="lt-LT"/>
+        </w:rPr>
+        <w:t xml:space="preserve">Roles teises </w:t>
+      </w:r>
+    </w:p>
+    <w:p>
+      <w:pPr>
+        <w:pStyle w:val="ListParagraph"/>
+        <w:numPr>
+          <w:ilvl w:val="0"/>
+          <w:numId w:val="2"/>
+        </w:numPr>
+        <w:rPr>
+          <w:highlight w:val="green"/>
+          <w:lang w:val="lt-LT"/>
+        </w:rPr>
+      </w:pPr>
+      <w:r>
+        <w:rPr>
+          <w:highlight w:val="green"/>
+          <w:lang w:val="lt-LT"/>
+        </w:rPr>
+        <w:t xml:space="preserve">Pirkimo vietos ( </w:t>
+      </w:r>
+      <w:proofErr w:type="spellStart"/>
+      <w:r>
+        <w:rPr>
+          <w:highlight w:val="green"/>
+          <w:lang w:val="lt-LT"/>
+        </w:rPr>
+        <w:t>Vendors</w:t>
+      </w:r>
+      <w:proofErr w:type="spellEnd"/>
+      <w:r>
+        <w:rPr>
+          <w:highlight w:val="green"/>
+          <w:lang w:val="lt-LT"/>
+        </w:rPr>
+        <w:t>)</w:t>
+      </w:r>
+    </w:p>
+    <w:p>
+      <w:pPr>
+        <w:pStyle w:val="ListParagraph"/>
+        <w:numPr>
+          <w:ilvl w:val="0"/>
+          <w:numId w:val="2"/>
+        </w:numPr>
+        <w:rPr>
+          <w:highlight w:val="green"/>
+          <w:lang w:val="lt-LT"/>
+        </w:rPr>
+      </w:pPr>
+      <w:proofErr w:type="spellStart"/>
+      <w:r>
+        <w:rPr>
+          <w:highlight w:val="green"/>
+          <w:lang w:val="lt-LT"/>
+        </w:rPr>
+        <w:t>Dalimosi</w:t>
+      </w:r>
+      <w:proofErr w:type="spellEnd"/>
+      <w:r>
+        <w:rPr>
+          <w:highlight w:val="green"/>
+          <w:lang w:val="lt-LT"/>
+        </w:rPr>
+        <w:t xml:space="preserve"> sistema</w:t>
       </w:r>
     </w:p>
     <w:p>
@@ -102,105 +541,19 @@
           <w:numId w:val="2"/>
         </w:numPr>
         <w:rPr>
-          <w:lang w:val="lt-LT"/>
-        </w:rPr>
-      </w:pPr>
-      <w:r>
-        <w:rPr>
-          <w:lang w:val="lt-LT"/>
-        </w:rPr>
-        <w:t>Klientas yra prisijung</w:t>
-      </w:r>
-      <w:r>
-        <w:rPr>
-          <w:lang w:val="lt-LT"/>
-        </w:rPr>
-        <w:t>ę</w:t>
-      </w:r>
-      <w:r>
-        <w:rPr>
-          <w:lang w:val="lt-LT"/>
-        </w:rPr>
-        <w:t>s.</w:t>
-      </w:r>
-    </w:p>
-    <w:p>
-      <w:pPr>
-        <w:pStyle w:val="ListParagraph"/>
-        <w:numPr>
-          <w:ilvl w:val="2"/>
-          <w:numId w:val="2"/>
-        </w:numPr>
-        <w:rPr>
-          <w:lang w:val="lt-LT"/>
-        </w:rPr>
-      </w:pPr>
-      <w:r>
-        <w:rPr>
-          <w:lang w:val="lt-LT"/>
-        </w:rPr>
-        <w:t>Klientas naudojasi paskira.</w:t>
-      </w:r>
-    </w:p>
-    <w:p>
-      <w:pPr>
-        <w:pStyle w:val="ListParagraph"/>
-        <w:numPr>
-          <w:ilvl w:val="3"/>
-          <w:numId w:val="2"/>
-        </w:numPr>
-        <w:rPr>
-          <w:lang w:val="lt-LT"/>
-        </w:rPr>
-      </w:pPr>
-      <w:r>
-        <w:rPr>
-          <w:lang w:val="lt-LT"/>
-        </w:rPr>
-        <w:t>Per</w:t>
-      </w:r>
-      <w:r>
-        <w:rPr>
-          <w:lang w:val="lt-LT"/>
-        </w:rPr>
-        <w:t>ž</w:t>
-      </w:r>
-      <w:r>
-        <w:rPr>
-          <w:lang w:val="lt-LT"/>
-        </w:rPr>
-        <w:t>i</w:t>
-      </w:r>
-      <w:r>
-        <w:rPr>
-          <w:lang w:val="lt-LT"/>
-        </w:rPr>
-        <w:t>ū</w:t>
-      </w:r>
-      <w:r>
-        <w:rPr>
-          <w:lang w:val="lt-LT"/>
-        </w:rPr>
-        <w:t>rima informacija</w:t>
-      </w:r>
-    </w:p>
-    <w:p>
-      <w:pPr>
-        <w:pStyle w:val="ListParagraph"/>
-        <w:numPr>
-          <w:ilvl w:val="3"/>
-          <w:numId w:val="2"/>
-        </w:numPr>
-        <w:rPr>
-          <w:lang w:val="lt-LT"/>
-        </w:rPr>
-      </w:pPr>
-      <w:r>
-        <w:rPr>
-          <w:lang w:val="lt-LT"/>
-        </w:rPr>
-        <w:t>Pridedama nauja informacija</w:t>
-      </w:r>
+          <w:highlight w:val="green"/>
+          <w:lang w:val="lt-LT"/>
+        </w:rPr>
+      </w:pPr>
+      <w:proofErr w:type="spellStart"/>
+      <w:r>
+        <w:rPr>
+          <w:highlight w:val="green"/>
+          <w:lang w:val="lt-LT"/>
+        </w:rPr>
+        <w:t>Budget</w:t>
+      </w:r>
+      <w:proofErr w:type="spellEnd"/>
     </w:p>
     <w:p>
       <w:pPr>
@@ -210,240 +563,141 @@
           <w:numId w:val="2"/>
         </w:numPr>
         <w:rPr>
-          <w:lang w:val="lt-LT"/>
-        </w:rPr>
-      </w:pPr>
-      <w:r>
-        <w:rPr>
-          <w:lang w:val="lt-LT"/>
-        </w:rPr>
-        <w:t>Klientas neprisijung</w:t>
-      </w:r>
-      <w:r>
-        <w:rPr>
-          <w:lang w:val="lt-LT"/>
-        </w:rPr>
-        <w:t>ę</w:t>
-      </w:r>
-      <w:r>
-        <w:rPr>
-          <w:lang w:val="lt-LT"/>
-        </w:rPr>
-        <w:t>s.</w:t>
-      </w:r>
-    </w:p>
-    <w:p>
-      <w:pPr>
-        <w:pStyle w:val="ListParagraph"/>
-        <w:numPr>
-          <w:ilvl w:val="2"/>
-          <w:numId w:val="2"/>
-        </w:numPr>
-        <w:rPr>
-          <w:lang w:val="lt-LT"/>
-        </w:rPr>
-      </w:pPr>
-      <w:r>
-        <w:rPr>
-          <w:lang w:val="lt-LT"/>
-        </w:rPr>
-        <w:t>Klientas registruotas vartotojas.</w:t>
-      </w:r>
-    </w:p>
-    <w:p>
-      <w:pPr>
-        <w:pStyle w:val="ListParagraph"/>
-        <w:numPr>
-          <w:ilvl w:val="3"/>
-          <w:numId w:val="2"/>
-        </w:numPr>
-        <w:rPr>
-          <w:lang w:val="lt-LT"/>
-        </w:rPr>
-      </w:pPr>
-      <w:r>
-        <w:rPr>
-          <w:lang w:val="lt-LT"/>
-        </w:rPr>
-        <w:t>Prisijungiama</w:t>
-      </w:r>
-    </w:p>
-    <w:p>
-      <w:pPr>
-        <w:pStyle w:val="ListParagraph"/>
-        <w:numPr>
-          <w:ilvl w:val="4"/>
-          <w:numId w:val="2"/>
-        </w:numPr>
-        <w:rPr>
+          <w:highlight w:val="red"/>
+          <w:lang w:val="lt-LT"/>
+        </w:rPr>
+      </w:pPr>
+      <w:r>
+        <w:rPr>
+          <w:highlight w:val="red"/>
+          <w:lang w:val="lt-LT"/>
+        </w:rPr>
+        <w:t>Apsipirkimas</w:t>
+      </w:r>
+    </w:p>
+    <w:p>
+      <w:pPr>
+        <w:pStyle w:val="ListParagraph"/>
+        <w:numPr>
+          <w:ilvl w:val="1"/>
+          <w:numId w:val="2"/>
+        </w:numPr>
+        <w:rPr>
+          <w:highlight w:val="red"/>
+          <w:lang w:val="lt-LT"/>
+        </w:rPr>
+      </w:pPr>
+      <w:r>
+        <w:rPr>
+          <w:highlight w:val="red"/>
+          <w:lang w:val="lt-LT"/>
+        </w:rPr>
+        <w:t>Pirkinys</w:t>
+      </w:r>
+    </w:p>
+    <w:p>
+      <w:pPr>
+        <w:pStyle w:val="ListParagraph"/>
+        <w:numPr>
+          <w:ilvl w:val="0"/>
+          <w:numId w:val="2"/>
+        </w:numPr>
+        <w:rPr>
+          <w:highlight w:val="red"/>
+          <w:lang w:val="lt-LT"/>
+        </w:rPr>
+      </w:pPr>
+      <w:r>
+        <w:rPr>
+          <w:highlight w:val="red"/>
+          <w:lang w:val="lt-LT"/>
+        </w:rPr>
+        <w:t>Validacija</w:t>
+      </w:r>
+    </w:p>
+    <w:p>
+      <w:pPr>
+        <w:pStyle w:val="ListParagraph"/>
+        <w:numPr>
+          <w:ilvl w:val="0"/>
+          <w:numId w:val="2"/>
+        </w:numPr>
+        <w:rPr>
+          <w:highlight w:val="red"/>
+          <w:lang w:val="lt-LT"/>
+        </w:rPr>
+      </w:pPr>
+      <w:r>
+        <w:rPr>
+          <w:highlight w:val="red"/>
+          <w:lang w:val="lt-LT"/>
+        </w:rPr>
+        <w:t>Be persikrovimo</w:t>
+      </w:r>
+    </w:p>
+    <w:p>
+      <w:pPr>
+        <w:pStyle w:val="ListParagraph"/>
+        <w:numPr>
+          <w:ilvl w:val="0"/>
+          <w:numId w:val="2"/>
+        </w:numPr>
+        <w:rPr>
+          <w:highlight w:val="yellow"/>
+          <w:lang w:val="lt-LT"/>
+        </w:rPr>
+      </w:pPr>
+      <w:r>
+        <w:rPr>
+          <w:highlight w:val="yellow"/>
+          <w:lang w:val="lt-LT"/>
+        </w:rPr>
+        <w:t>Dizainas</w:t>
+      </w:r>
+    </w:p>
+    <w:p>
+      <w:pPr>
+        <w:pStyle w:val="ListParagraph"/>
+        <w:numPr>
+          <w:ilvl w:val="0"/>
+          <w:numId w:val="2"/>
+        </w:numPr>
+        <w:rPr>
+          <w:highlight w:val="yellow"/>
           <w:lang w:val="lt-LT"/>
         </w:rPr>
       </w:pPr>
       <w:proofErr w:type="spellStart"/>
       <w:r>
         <w:rPr>
-          <w:lang w:val="lt-LT"/>
-        </w:rPr>
-        <w:t>El.pa</w:t>
-      </w:r>
-      <w:r>
-        <w:rPr>
-          <w:lang w:val="lt-LT"/>
-        </w:rPr>
-        <w:t>š</w:t>
-      </w:r>
-      <w:r>
-        <w:rPr>
-          <w:lang w:val="lt-LT"/>
-        </w:rPr>
-        <w:t>tas</w:t>
+          <w:highlight w:val="yellow"/>
+          <w:lang w:val="lt-LT"/>
+        </w:rPr>
+        <w:t>Upload</w:t>
       </w:r>
       <w:proofErr w:type="spellEnd"/>
       <w:r>
         <w:rPr>
-          <w:lang w:val="lt-LT"/>
-        </w:rPr>
-        <w:t xml:space="preserve"> ir Slapta</w:t>
-      </w:r>
-      <w:r>
-        <w:rPr>
-          <w:lang w:val="lt-LT"/>
-        </w:rPr>
-        <w:t>ž</w:t>
-      </w:r>
-      <w:r>
-        <w:rPr>
-          <w:lang w:val="lt-LT"/>
-        </w:rPr>
-        <w:t>odis</w:t>
-      </w:r>
-    </w:p>
-    <w:p>
-      <w:pPr>
-        <w:pStyle w:val="ListParagraph"/>
-        <w:numPr>
-          <w:ilvl w:val="4"/>
-          <w:numId w:val="2"/>
-        </w:numPr>
-        <w:rPr>
-          <w:lang w:val="lt-LT"/>
-        </w:rPr>
-      </w:pPr>
-      <w:r>
-        <w:rPr>
-          <w:lang w:val="lt-LT"/>
-        </w:rPr>
-        <w:t>Slapyvardis ir Slapta</w:t>
-      </w:r>
-      <w:r>
-        <w:rPr>
-          <w:lang w:val="lt-LT"/>
-        </w:rPr>
-        <w:t>ž</w:t>
-      </w:r>
-      <w:r>
-        <w:rPr>
-          <w:lang w:val="lt-LT"/>
-        </w:rPr>
-        <w:t>odis</w:t>
-      </w:r>
-    </w:p>
-    <w:p>
-      <w:pPr>
-        <w:pStyle w:val="ListParagraph"/>
-        <w:numPr>
-          <w:ilvl w:val="4"/>
-          <w:numId w:val="2"/>
-        </w:numPr>
-        <w:rPr>
-          <w:lang w:val="lt-LT"/>
-        </w:rPr>
-      </w:pPr>
-      <w:r>
-        <w:rPr>
-          <w:lang w:val="lt-LT"/>
-        </w:rPr>
-        <w:t>I</w:t>
-      </w:r>
-      <w:r>
-        <w:rPr>
-          <w:lang w:val="lt-LT"/>
-        </w:rPr>
-        <w:t>š</w:t>
-      </w:r>
-      <w:r>
-        <w:rPr>
-          <w:lang w:val="lt-LT"/>
-        </w:rPr>
-        <w:t>orine autentifikacija [</w:t>
+          <w:highlight w:val="yellow"/>
+          <w:lang w:val="lt-LT"/>
+        </w:rPr>
+        <w:t xml:space="preserve"> </w:t>
       </w:r>
       <w:proofErr w:type="spellStart"/>
       <w:r>
         <w:rPr>
-          <w:lang w:val="lt-LT"/>
-        </w:rPr>
-        <w:t>Google,Facebook</w:t>
+          <w:highlight w:val="yellow"/>
+          <w:lang w:val="lt-LT"/>
+        </w:rPr>
+        <w:t>barcode</w:t>
       </w:r>
       <w:proofErr w:type="spellEnd"/>
       <w:r>
         <w:rPr>
-          <w:lang w:val="lt-LT"/>
-        </w:rPr>
-        <w:t>]</w:t>
-      </w:r>
-    </w:p>
-    <w:p>
-      <w:pPr>
-        <w:pStyle w:val="ListParagraph"/>
-        <w:numPr>
-          <w:ilvl w:val="2"/>
-          <w:numId w:val="2"/>
-        </w:numPr>
-        <w:rPr>
-          <w:lang w:val="lt-LT"/>
-        </w:rPr>
-      </w:pPr>
-      <w:r>
-        <w:rPr>
-          <w:lang w:val="lt-LT"/>
-        </w:rPr>
-        <w:t>Klientas neregistruotas vartotojas.</w:t>
-      </w:r>
-    </w:p>
-    <w:p>
-      <w:pPr>
-        <w:pStyle w:val="ListParagraph"/>
-        <w:numPr>
-          <w:ilvl w:val="3"/>
-          <w:numId w:val="2"/>
-        </w:numPr>
-        <w:rPr>
-          <w:lang w:val="lt-LT"/>
-        </w:rPr>
-      </w:pPr>
-      <w:r>
-        <w:rPr>
-          <w:lang w:val="lt-LT"/>
-        </w:rPr>
-        <w:t>Klientas susikuria paskyra.</w:t>
-      </w:r>
-    </w:p>
-    <w:p>
-      <w:pPr>
-        <w:pStyle w:val="ListParagraph"/>
-        <w:numPr>
-          <w:ilvl w:val="3"/>
-          <w:numId w:val="2"/>
-        </w:numPr>
-        <w:rPr>
-          <w:lang w:val="lt-LT"/>
-        </w:rPr>
-      </w:pPr>
-      <w:r>
-        <w:rPr>
-          <w:lang w:val="lt-LT"/>
-        </w:rPr>
-        <w:t>Klientas paskyros nekuria.</w:t>
+          <w:highlight w:val="yellow"/>
+          <w:lang w:val="lt-LT"/>
+        </w:rPr>
+        <w:t>, nuotraukos</w:t>
       </w:r>
     </w:p>
     <w:sectPr>
@@ -1044,6 +1298,27 @@
     <w:name w:val="Normal"/>
     <w:qFormat/>
   </w:style>
+  <w:style w:type="paragraph" w:styleId="Heading1">
+    <w:name w:val="heading 1"/>
+    <w:basedOn w:val="Normal"/>
+    <w:next w:val="Normal"/>
+    <w:link w:val="Heading1Char"/>
+    <w:uiPriority w:val="9"/>
+    <w:qFormat/>
+    <w:rsid w:val="00EB0A79"/>
+    <w:pPr>
+      <w:keepNext/>
+      <w:keepLines/>
+      <w:spacing w:before="240" w:after="0"/>
+      <w:outlineLvl w:val="0"/>
+    </w:pPr>
+    <w:rPr>
+      <w:rFonts w:asciiTheme="majorHAnsi" w:eastAsiaTheme="majorEastAsia" w:hAnsiTheme="majorHAnsi" w:cstheme="majorBidi"/>
+      <w:color w:val="2F5496" w:themeColor="accent1" w:themeShade="BF"/>
+      <w:sz w:val="32"/>
+      <w:szCs w:val="32"/>
+    </w:rPr>
+  </w:style>
   <w:style w:type="character" w:default="1" w:styleId="DefaultParagraphFont">
     <w:name w:val="Default Paragraph Font"/>
     <w:uiPriority w:val="1"/>
@@ -1081,6 +1356,19 @@
       <w:ind w:left="720"/>
       <w:contextualSpacing/>
     </w:pPr>
+  </w:style>
+  <w:style w:type="character" w:customStyle="1" w:styleId="Heading1Char">
+    <w:name w:val="Heading 1 Char"/>
+    <w:basedOn w:val="DefaultParagraphFont"/>
+    <w:link w:val="Heading1"/>
+    <w:uiPriority w:val="9"/>
+    <w:rsid w:val="00EB0A79"/>
+    <w:rPr>
+      <w:rFonts w:asciiTheme="majorHAnsi" w:eastAsiaTheme="majorEastAsia" w:hAnsiTheme="majorHAnsi" w:cstheme="majorBidi"/>
+      <w:color w:val="2F5496" w:themeColor="accent1" w:themeShade="BF"/>
+      <w:sz w:val="32"/>
+      <w:szCs w:val="32"/>
+    </w:rPr>
   </w:style>
 </w:styles>
 </file>

</xml_diff>